<commit_message>
Solve a problem JaggedEulerGraph On IK, Add ScaleAllInit button.
</commit_message>
<xml_diff>
--- a/Documents/TroubleShooting/BecomeJaggedEulerGraph_OnIK.docx
+++ b/Documents/TroubleShooting/BecomeJaggedEulerGraph_OnIK.docx
@@ -22,6 +22,885 @@
     <w:p/>
     <w:p>
       <w:r>
+        <w:t>Ver. 1.2.0.11</w:t>
+      </w:r>
+      <w:r>
+        <w:rPr>
+          <w:rFonts w:hint="eastAsia"/>
+        </w:rPr>
+        <w:t>で対応</w:t>
+      </w:r>
+    </w:p>
+    <w:p/>
+    <w:p>
+      <w:pPr>
+        <w:autoSpaceDE w:val="0"/>
+        <w:autoSpaceDN w:val="0"/>
+        <w:adjustRightInd w:val="0"/>
+        <w:jc w:val="left"/>
+        <w:rPr>
+          <w:rFonts w:ascii="ＭＳ ゴシック" w:eastAsia="ＭＳ ゴシック" w:cs="ＭＳ ゴシック"/>
+          <w:color w:val="000000"/>
+          <w:kern w:val="0"/>
+          <w:sz w:val="19"/>
+          <w:szCs w:val="19"/>
+        </w:rPr>
+      </w:pPr>
+      <w:r>
+        <w:rPr>
+          <w:rFonts w:ascii="ＭＳ ゴシック" w:eastAsia="ＭＳ ゴシック" w:cs="ＭＳ ゴシック" w:hint="eastAsia"/>
+          <w:color w:val="008000"/>
+          <w:kern w:val="0"/>
+          <w:sz w:val="19"/>
+          <w:szCs w:val="19"/>
+        </w:rPr>
+        <w:t>症状</w:t>
+      </w:r>
+    </w:p>
+    <w:p>
+      <w:pPr>
+        <w:autoSpaceDE w:val="0"/>
+        <w:autoSpaceDN w:val="0"/>
+        <w:adjustRightInd w:val="0"/>
+        <w:jc w:val="left"/>
+        <w:rPr>
+          <w:rFonts w:ascii="ＭＳ ゴシック" w:eastAsia="ＭＳ ゴシック" w:cs="ＭＳ ゴシック"/>
+          <w:color w:val="000000"/>
+          <w:kern w:val="0"/>
+          <w:sz w:val="19"/>
+          <w:szCs w:val="19"/>
+        </w:rPr>
+      </w:pPr>
+      <w:r>
+        <w:rPr>
+          <w:rFonts w:ascii="ＭＳ ゴシック" w:eastAsia="ＭＳ ゴシック" w:cs="ＭＳ ゴシック" w:hint="eastAsia"/>
+          <w:color w:val="008000"/>
+          <w:kern w:val="0"/>
+          <w:sz w:val="19"/>
+          <w:szCs w:val="19"/>
+        </w:rPr>
+        <w:t xml:space="preserve">　</w:t>
+      </w:r>
+      <w:r>
+        <w:rPr>
+          <w:rFonts w:ascii="ＭＳ ゴシック" w:eastAsia="ＭＳ ゴシック" w:cs="ＭＳ ゴシック"/>
+          <w:color w:val="008000"/>
+          <w:kern w:val="0"/>
+          <w:sz w:val="19"/>
+          <w:szCs w:val="19"/>
+        </w:rPr>
+        <w:t>IK</w:t>
+      </w:r>
+      <w:r>
+        <w:rPr>
+          <w:rFonts w:ascii="ＭＳ ゴシック" w:eastAsia="ＭＳ ゴシック" w:cs="ＭＳ ゴシック" w:hint="eastAsia"/>
+          <w:color w:val="008000"/>
+          <w:kern w:val="0"/>
+          <w:sz w:val="19"/>
+          <w:szCs w:val="19"/>
+        </w:rPr>
+        <w:t>時マウスを逆方向に行ったり来たり激しくガチャガチャやると</w:t>
+      </w:r>
+    </w:p>
+    <w:p>
+      <w:pPr>
+        <w:autoSpaceDE w:val="0"/>
+        <w:autoSpaceDN w:val="0"/>
+        <w:adjustRightInd w:val="0"/>
+        <w:jc w:val="left"/>
+        <w:rPr>
+          <w:rFonts w:ascii="ＭＳ ゴシック" w:eastAsia="ＭＳ ゴシック" w:cs="ＭＳ ゴシック"/>
+          <w:color w:val="000000"/>
+          <w:kern w:val="0"/>
+          <w:sz w:val="19"/>
+          <w:szCs w:val="19"/>
+        </w:rPr>
+      </w:pPr>
+      <w:r>
+        <w:rPr>
+          <w:rFonts w:ascii="ＭＳ ゴシック" w:eastAsia="ＭＳ ゴシック" w:cs="ＭＳ ゴシック" w:hint="eastAsia"/>
+          <w:color w:val="008000"/>
+          <w:kern w:val="0"/>
+          <w:sz w:val="19"/>
+          <w:szCs w:val="19"/>
+        </w:rPr>
+        <w:t xml:space="preserve">　グラフがギザギザになるばかりではなく　軸がブレることまであった</w:t>
+      </w:r>
+    </w:p>
+    <w:p>
+      <w:pPr>
+        <w:autoSpaceDE w:val="0"/>
+        <w:autoSpaceDN w:val="0"/>
+        <w:adjustRightInd w:val="0"/>
+        <w:jc w:val="left"/>
+        <w:rPr>
+          <w:rFonts w:ascii="ＭＳ ゴシック" w:eastAsia="ＭＳ ゴシック" w:cs="ＭＳ ゴシック"/>
+          <w:color w:val="000000"/>
+          <w:kern w:val="0"/>
+          <w:sz w:val="19"/>
+          <w:szCs w:val="19"/>
+        </w:rPr>
+      </w:pPr>
+    </w:p>
+    <w:p>
+      <w:pPr>
+        <w:autoSpaceDE w:val="0"/>
+        <w:autoSpaceDN w:val="0"/>
+        <w:adjustRightInd w:val="0"/>
+        <w:jc w:val="left"/>
+        <w:rPr>
+          <w:rFonts w:ascii="ＭＳ ゴシック" w:eastAsia="ＭＳ ゴシック" w:cs="ＭＳ ゴシック"/>
+          <w:color w:val="000000"/>
+          <w:kern w:val="0"/>
+          <w:sz w:val="19"/>
+          <w:szCs w:val="19"/>
+        </w:rPr>
+      </w:pPr>
+      <w:r>
+        <w:rPr>
+          <w:rFonts w:ascii="ＭＳ ゴシック" w:eastAsia="ＭＳ ゴシック" w:cs="ＭＳ ゴシック" w:hint="eastAsia"/>
+          <w:color w:val="008000"/>
+          <w:kern w:val="0"/>
+          <w:sz w:val="19"/>
+          <w:szCs w:val="19"/>
+        </w:rPr>
+        <w:t>原因</w:t>
+      </w:r>
+    </w:p>
+    <w:p>
+      <w:pPr>
+        <w:autoSpaceDE w:val="0"/>
+        <w:autoSpaceDN w:val="0"/>
+        <w:adjustRightInd w:val="0"/>
+        <w:jc w:val="left"/>
+        <w:rPr>
+          <w:rFonts w:ascii="ＭＳ ゴシック" w:eastAsia="ＭＳ ゴシック" w:cs="ＭＳ ゴシック"/>
+          <w:color w:val="000000"/>
+          <w:kern w:val="0"/>
+          <w:sz w:val="19"/>
+          <w:szCs w:val="19"/>
+        </w:rPr>
+      </w:pPr>
+      <w:r>
+        <w:rPr>
+          <w:rFonts w:ascii="ＭＳ ゴシック" w:eastAsia="ＭＳ ゴシック" w:cs="ＭＳ ゴシック" w:hint="eastAsia"/>
+          <w:color w:val="008000"/>
+          <w:kern w:val="0"/>
+          <w:sz w:val="19"/>
+          <w:szCs w:val="19"/>
+        </w:rPr>
+        <w:t xml:space="preserve">　</w:t>
+      </w:r>
+      <w:r>
+        <w:rPr>
+          <w:rFonts w:ascii="ＭＳ ゴシック" w:eastAsia="ＭＳ ゴシック" w:cs="ＭＳ ゴシック"/>
+          <w:color w:val="008000"/>
+          <w:kern w:val="0"/>
+          <w:sz w:val="19"/>
+          <w:szCs w:val="19"/>
+        </w:rPr>
+        <w:t>SSE2</w:t>
+      </w:r>
+      <w:r>
+        <w:rPr>
+          <w:rFonts w:ascii="ＭＳ ゴシック" w:eastAsia="ＭＳ ゴシック" w:cs="ＭＳ ゴシック" w:hint="eastAsia"/>
+          <w:color w:val="008000"/>
+          <w:kern w:val="0"/>
+          <w:sz w:val="19"/>
+          <w:szCs w:val="19"/>
+        </w:rPr>
+        <w:t>による計算で誤差が蓄積したためのようだ</w:t>
+      </w:r>
+    </w:p>
+    <w:p>
+      <w:pPr>
+        <w:autoSpaceDE w:val="0"/>
+        <w:autoSpaceDN w:val="0"/>
+        <w:adjustRightInd w:val="0"/>
+        <w:jc w:val="left"/>
+        <w:rPr>
+          <w:rFonts w:ascii="ＭＳ ゴシック" w:eastAsia="ＭＳ ゴシック" w:cs="ＭＳ ゴシック"/>
+          <w:color w:val="000000"/>
+          <w:kern w:val="0"/>
+          <w:sz w:val="19"/>
+          <w:szCs w:val="19"/>
+        </w:rPr>
+      </w:pPr>
+      <w:r>
+        <w:rPr>
+          <w:rFonts w:ascii="ＭＳ ゴシック" w:eastAsia="ＭＳ ゴシック" w:cs="ＭＳ ゴシック" w:hint="eastAsia"/>
+          <w:color w:val="008000"/>
+          <w:kern w:val="0"/>
+          <w:sz w:val="19"/>
+          <w:szCs w:val="19"/>
+        </w:rPr>
+        <w:t xml:space="preserve">　例えば　スケール編集していないのに　スケール値</w:t>
+      </w:r>
+      <w:r>
+        <w:rPr>
+          <w:rFonts w:ascii="ＭＳ ゴシック" w:eastAsia="ＭＳ ゴシック" w:cs="ＭＳ ゴシック"/>
+          <w:color w:val="008000"/>
+          <w:kern w:val="0"/>
+          <w:sz w:val="19"/>
+          <w:szCs w:val="19"/>
+        </w:rPr>
+        <w:t>1.0</w:t>
+      </w:r>
+      <w:r>
+        <w:rPr>
+          <w:rFonts w:ascii="ＭＳ ゴシック" w:eastAsia="ＭＳ ゴシック" w:cs="ＭＳ ゴシック" w:hint="eastAsia"/>
+          <w:color w:val="008000"/>
+          <w:kern w:val="0"/>
+          <w:sz w:val="19"/>
+          <w:szCs w:val="19"/>
+        </w:rPr>
+        <w:t xml:space="preserve">であるべきところが　</w:t>
+      </w:r>
+      <w:r>
+        <w:rPr>
+          <w:rFonts w:ascii="ＭＳ ゴシック" w:eastAsia="ＭＳ ゴシック" w:cs="ＭＳ ゴシック"/>
+          <w:color w:val="008000"/>
+          <w:kern w:val="0"/>
+          <w:sz w:val="19"/>
+          <w:szCs w:val="19"/>
+        </w:rPr>
+        <w:t>0.96</w:t>
+      </w:r>
+      <w:r>
+        <w:rPr>
+          <w:rFonts w:ascii="ＭＳ ゴシック" w:eastAsia="ＭＳ ゴシック" w:cs="ＭＳ ゴシック" w:hint="eastAsia"/>
+          <w:color w:val="008000"/>
+          <w:kern w:val="0"/>
+          <w:sz w:val="19"/>
+          <w:szCs w:val="19"/>
+        </w:rPr>
+        <w:t>になっていたりした</w:t>
+      </w:r>
+    </w:p>
+    <w:p>
+      <w:pPr>
+        <w:autoSpaceDE w:val="0"/>
+        <w:autoSpaceDN w:val="0"/>
+        <w:adjustRightInd w:val="0"/>
+        <w:jc w:val="left"/>
+        <w:rPr>
+          <w:rFonts w:ascii="ＭＳ ゴシック" w:eastAsia="ＭＳ ゴシック" w:cs="ＭＳ ゴシック"/>
+          <w:color w:val="000000"/>
+          <w:kern w:val="0"/>
+          <w:sz w:val="19"/>
+          <w:szCs w:val="19"/>
+        </w:rPr>
+      </w:pPr>
+    </w:p>
+    <w:p>
+      <w:pPr>
+        <w:autoSpaceDE w:val="0"/>
+        <w:autoSpaceDN w:val="0"/>
+        <w:adjustRightInd w:val="0"/>
+        <w:jc w:val="left"/>
+        <w:rPr>
+          <w:rFonts w:ascii="ＭＳ ゴシック" w:eastAsia="ＭＳ ゴシック" w:cs="ＭＳ ゴシック"/>
+          <w:color w:val="000000"/>
+          <w:kern w:val="0"/>
+          <w:sz w:val="19"/>
+          <w:szCs w:val="19"/>
+        </w:rPr>
+      </w:pPr>
+      <w:r>
+        <w:rPr>
+          <w:rFonts w:ascii="ＭＳ ゴシック" w:eastAsia="ＭＳ ゴシック" w:cs="ＭＳ ゴシック" w:hint="eastAsia"/>
+          <w:color w:val="008000"/>
+          <w:kern w:val="0"/>
+          <w:sz w:val="19"/>
+          <w:szCs w:val="19"/>
+        </w:rPr>
+        <w:t>対策</w:t>
+      </w:r>
+    </w:p>
+    <w:p>
+      <w:pPr>
+        <w:autoSpaceDE w:val="0"/>
+        <w:autoSpaceDN w:val="0"/>
+        <w:adjustRightInd w:val="0"/>
+        <w:jc w:val="left"/>
+        <w:rPr>
+          <w:rFonts w:ascii="ＭＳ ゴシック" w:eastAsia="ＭＳ ゴシック" w:cs="ＭＳ ゴシック"/>
+          <w:color w:val="000000"/>
+          <w:kern w:val="0"/>
+          <w:sz w:val="19"/>
+          <w:szCs w:val="19"/>
+        </w:rPr>
+      </w:pPr>
+      <w:r>
+        <w:rPr>
+          <w:rFonts w:ascii="ＭＳ ゴシック" w:eastAsia="ＭＳ ゴシック" w:cs="ＭＳ ゴシック" w:hint="eastAsia"/>
+          <w:color w:val="008000"/>
+          <w:kern w:val="0"/>
+          <w:sz w:val="19"/>
+          <w:szCs w:val="19"/>
+        </w:rPr>
+        <w:t xml:space="preserve">　</w:t>
+      </w:r>
+      <w:r>
+        <w:rPr>
+          <w:rFonts w:ascii="ＭＳ ゴシック" w:eastAsia="ＭＳ ゴシック" w:cs="ＭＳ ゴシック"/>
+          <w:color w:val="008000"/>
+          <w:kern w:val="0"/>
+          <w:sz w:val="19"/>
+          <w:szCs w:val="19"/>
+        </w:rPr>
+        <w:t>ChaVecCalc.cpp</w:t>
+      </w:r>
+      <w:r>
+        <w:rPr>
+          <w:rFonts w:ascii="ＭＳ ゴシック" w:eastAsia="ＭＳ ゴシック" w:cs="ＭＳ ゴシック" w:hint="eastAsia"/>
+          <w:color w:val="008000"/>
+          <w:kern w:val="0"/>
+          <w:sz w:val="19"/>
+          <w:szCs w:val="19"/>
+        </w:rPr>
+        <w:t>の</w:t>
+      </w:r>
+      <w:r>
+        <w:rPr>
+          <w:rFonts w:ascii="ＭＳ ゴシック" w:eastAsia="ＭＳ ゴシック" w:cs="ＭＳ ゴシック"/>
+          <w:color w:val="008000"/>
+          <w:kern w:val="0"/>
+          <w:sz w:val="19"/>
+          <w:szCs w:val="19"/>
+        </w:rPr>
+        <w:t>SSE2</w:t>
+      </w:r>
+      <w:r>
+        <w:rPr>
+          <w:rFonts w:ascii="ＭＳ ゴシック" w:eastAsia="ＭＳ ゴシック" w:cs="ＭＳ ゴシック" w:hint="eastAsia"/>
+          <w:color w:val="008000"/>
+          <w:kern w:val="0"/>
+          <w:sz w:val="19"/>
+          <w:szCs w:val="19"/>
+        </w:rPr>
+        <w:t xml:space="preserve">部分を　</w:t>
+      </w:r>
+      <w:r>
+        <w:rPr>
+          <w:rFonts w:ascii="ＭＳ ゴシック" w:eastAsia="ＭＳ ゴシック" w:cs="ＭＳ ゴシック"/>
+          <w:color w:val="008000"/>
+          <w:kern w:val="0"/>
+          <w:sz w:val="19"/>
+          <w:szCs w:val="19"/>
+        </w:rPr>
+        <w:t>double</w:t>
+      </w:r>
+      <w:r>
+        <w:rPr>
+          <w:rFonts w:ascii="ＭＳ ゴシック" w:eastAsia="ＭＳ ゴシック" w:cs="ＭＳ ゴシック" w:hint="eastAsia"/>
+          <w:color w:val="008000"/>
+          <w:kern w:val="0"/>
+          <w:sz w:val="19"/>
+          <w:szCs w:val="19"/>
+        </w:rPr>
+        <w:t>計算に戻した</w:t>
+      </w:r>
+    </w:p>
+    <w:p>
+      <w:pPr>
+        <w:autoSpaceDE w:val="0"/>
+        <w:autoSpaceDN w:val="0"/>
+        <w:adjustRightInd w:val="0"/>
+        <w:jc w:val="left"/>
+        <w:rPr>
+          <w:rFonts w:ascii="ＭＳ ゴシック" w:eastAsia="ＭＳ ゴシック" w:cs="ＭＳ ゴシック"/>
+          <w:color w:val="000000"/>
+          <w:kern w:val="0"/>
+          <w:sz w:val="19"/>
+          <w:szCs w:val="19"/>
+        </w:rPr>
+      </w:pPr>
+      <w:r>
+        <w:rPr>
+          <w:rFonts w:ascii="ＭＳ ゴシック" w:eastAsia="ＭＳ ゴシック" w:cs="ＭＳ ゴシック" w:hint="eastAsia"/>
+          <w:color w:val="008000"/>
+          <w:kern w:val="0"/>
+          <w:sz w:val="19"/>
+          <w:szCs w:val="19"/>
+        </w:rPr>
+        <w:t xml:space="preserve">　編集の繰り返しにより　スケール値が狂っていくので　ワンタッチで初期化するボタンを追加</w:t>
+      </w:r>
+    </w:p>
+    <w:p>
+      <w:pPr>
+        <w:autoSpaceDE w:val="0"/>
+        <w:autoSpaceDN w:val="0"/>
+        <w:adjustRightInd w:val="0"/>
+        <w:jc w:val="left"/>
+        <w:rPr>
+          <w:rFonts w:ascii="ＭＳ ゴシック" w:eastAsia="ＭＳ ゴシック" w:cs="ＭＳ ゴシック"/>
+          <w:color w:val="000000"/>
+          <w:kern w:val="0"/>
+          <w:sz w:val="19"/>
+          <w:szCs w:val="19"/>
+        </w:rPr>
+      </w:pPr>
+      <w:r>
+        <w:rPr>
+          <w:rFonts w:ascii="ＭＳ ゴシック" w:eastAsia="ＭＳ ゴシック" w:cs="ＭＳ ゴシック" w:hint="eastAsia"/>
+          <w:color w:val="008000"/>
+          <w:kern w:val="0"/>
+          <w:sz w:val="19"/>
+          <w:szCs w:val="19"/>
+        </w:rPr>
+        <w:t xml:space="preserve">　</w:t>
+      </w:r>
+      <w:proofErr w:type="spellStart"/>
+      <w:r>
+        <w:rPr>
+          <w:rFonts w:ascii="ＭＳ ゴシック" w:eastAsia="ＭＳ ゴシック" w:cs="ＭＳ ゴシック"/>
+          <w:color w:val="008000"/>
+          <w:kern w:val="0"/>
+          <w:sz w:val="19"/>
+          <w:szCs w:val="19"/>
+        </w:rPr>
+        <w:t>ToolWindow</w:t>
+      </w:r>
+      <w:proofErr w:type="spellEnd"/>
+      <w:r>
+        <w:rPr>
+          <w:rFonts w:ascii="ＭＳ ゴシック" w:eastAsia="ＭＳ ゴシック" w:cs="ＭＳ ゴシック"/>
+          <w:color w:val="008000"/>
+          <w:kern w:val="0"/>
+          <w:sz w:val="19"/>
+          <w:szCs w:val="19"/>
+        </w:rPr>
+        <w:t>--&gt;"</w:t>
+      </w:r>
+      <w:proofErr w:type="spellStart"/>
+      <w:r>
+        <w:rPr>
+          <w:rFonts w:ascii="ＭＳ ゴシック" w:eastAsia="ＭＳ ゴシック" w:cs="ＭＳ ゴシック"/>
+          <w:color w:val="008000"/>
+          <w:kern w:val="0"/>
+          <w:sz w:val="19"/>
+          <w:szCs w:val="19"/>
+        </w:rPr>
+        <w:t>ScaleAllInit</w:t>
+      </w:r>
+      <w:proofErr w:type="spellEnd"/>
+      <w:r>
+        <w:rPr>
+          <w:rFonts w:ascii="ＭＳ ゴシック" w:eastAsia="ＭＳ ゴシック" w:cs="ＭＳ ゴシック"/>
+          <w:color w:val="008000"/>
+          <w:kern w:val="0"/>
+          <w:sz w:val="19"/>
+          <w:szCs w:val="19"/>
+        </w:rPr>
+        <w:t>(</w:t>
+      </w:r>
+      <w:r>
+        <w:rPr>
+          <w:rFonts w:ascii="ＭＳ ゴシック" w:eastAsia="ＭＳ ゴシック" w:cs="ＭＳ ゴシック" w:hint="eastAsia"/>
+          <w:color w:val="008000"/>
+          <w:kern w:val="0"/>
+          <w:sz w:val="19"/>
+          <w:szCs w:val="19"/>
+        </w:rPr>
+        <w:t>ギザギザしたら押す</w:t>
+      </w:r>
+      <w:r>
+        <w:rPr>
+          <w:rFonts w:ascii="ＭＳ ゴシック" w:eastAsia="ＭＳ ゴシック" w:cs="ＭＳ ゴシック"/>
+          <w:color w:val="008000"/>
+          <w:kern w:val="0"/>
+          <w:sz w:val="19"/>
+          <w:szCs w:val="19"/>
+        </w:rPr>
+        <w:t>)"</w:t>
+      </w:r>
+      <w:r>
+        <w:rPr>
+          <w:rFonts w:ascii="ＭＳ ゴシック" w:eastAsia="ＭＳ ゴシック" w:cs="ＭＳ ゴシック" w:hint="eastAsia"/>
+          <w:color w:val="008000"/>
+          <w:kern w:val="0"/>
+          <w:sz w:val="19"/>
+          <w:szCs w:val="19"/>
+        </w:rPr>
+        <w:t>ボタン</w:t>
+      </w:r>
+    </w:p>
+    <w:p>
+      <w:pPr>
+        <w:autoSpaceDE w:val="0"/>
+        <w:autoSpaceDN w:val="0"/>
+        <w:adjustRightInd w:val="0"/>
+        <w:jc w:val="left"/>
+        <w:rPr>
+          <w:rFonts w:ascii="ＭＳ ゴシック" w:eastAsia="ＭＳ ゴシック" w:cs="ＭＳ ゴシック"/>
+          <w:color w:val="008000"/>
+          <w:kern w:val="0"/>
+          <w:sz w:val="19"/>
+          <w:szCs w:val="19"/>
+        </w:rPr>
+      </w:pPr>
+      <w:r>
+        <w:rPr>
+          <w:rFonts w:ascii="ＭＳ ゴシック" w:eastAsia="ＭＳ ゴシック" w:cs="ＭＳ ゴシック" w:hint="eastAsia"/>
+          <w:color w:val="008000"/>
+          <w:kern w:val="0"/>
+          <w:sz w:val="19"/>
+          <w:szCs w:val="19"/>
+        </w:rPr>
+        <w:t xml:space="preserve">　このボタンは　全フレームを選択後　</w:t>
+      </w:r>
+      <w:proofErr w:type="spellStart"/>
+      <w:r>
+        <w:rPr>
+          <w:rFonts w:ascii="ＭＳ ゴシック" w:eastAsia="ＭＳ ゴシック" w:cs="ＭＳ ゴシック"/>
+          <w:color w:val="008000"/>
+          <w:kern w:val="0"/>
+          <w:sz w:val="19"/>
+          <w:szCs w:val="19"/>
+        </w:rPr>
+        <w:t>ToolWindow</w:t>
+      </w:r>
+      <w:proofErr w:type="spellEnd"/>
+      <w:r>
+        <w:rPr>
+          <w:rFonts w:ascii="ＭＳ ゴシック" w:eastAsia="ＭＳ ゴシック" w:cs="ＭＳ ゴシック"/>
+          <w:color w:val="008000"/>
+          <w:kern w:val="0"/>
+          <w:sz w:val="19"/>
+          <w:szCs w:val="19"/>
+        </w:rPr>
+        <w:t>--&gt;</w:t>
+      </w:r>
+      <w:r>
+        <w:rPr>
+          <w:rFonts w:ascii="ＭＳ ゴシック" w:eastAsia="ＭＳ ゴシック" w:cs="ＭＳ ゴシック" w:hint="eastAsia"/>
+          <w:color w:val="008000"/>
+          <w:kern w:val="0"/>
+          <w:sz w:val="19"/>
+          <w:szCs w:val="19"/>
+        </w:rPr>
+        <w:t>姿勢初期化</w:t>
+      </w:r>
+      <w:r>
+        <w:rPr>
+          <w:rFonts w:ascii="ＭＳ ゴシック" w:eastAsia="ＭＳ ゴシック" w:cs="ＭＳ ゴシック"/>
+          <w:color w:val="008000"/>
+          <w:kern w:val="0"/>
+          <w:sz w:val="19"/>
+          <w:szCs w:val="19"/>
+        </w:rPr>
+        <w:t xml:space="preserve"> </w:t>
+      </w:r>
+      <w:proofErr w:type="spellStart"/>
+      <w:r>
+        <w:rPr>
+          <w:rFonts w:ascii="ＭＳ ゴシック" w:eastAsia="ＭＳ ゴシック" w:cs="ＭＳ ゴシック"/>
+          <w:color w:val="008000"/>
+          <w:kern w:val="0"/>
+          <w:sz w:val="19"/>
+          <w:szCs w:val="19"/>
+        </w:rPr>
+        <w:t>init</w:t>
+      </w:r>
+      <w:proofErr w:type="spellEnd"/>
+      <w:r>
+        <w:rPr>
+          <w:rFonts w:ascii="ＭＳ ゴシック" w:eastAsia="ＭＳ ゴシック" w:cs="ＭＳ ゴシック"/>
+          <w:color w:val="008000"/>
+          <w:kern w:val="0"/>
+          <w:sz w:val="19"/>
+          <w:szCs w:val="19"/>
+        </w:rPr>
+        <w:t>--&gt;</w:t>
+      </w:r>
+      <w:proofErr w:type="spellStart"/>
+      <w:r>
+        <w:rPr>
+          <w:rFonts w:ascii="ＭＳ ゴシック" w:eastAsia="ＭＳ ゴシック" w:cs="ＭＳ ゴシック"/>
+          <w:color w:val="008000"/>
+          <w:kern w:val="0"/>
+          <w:sz w:val="19"/>
+          <w:szCs w:val="19"/>
+        </w:rPr>
+        <w:t>AllBones</w:t>
+      </w:r>
+      <w:proofErr w:type="spellEnd"/>
+      <w:r>
+        <w:rPr>
+          <w:rFonts w:ascii="ＭＳ ゴシック" w:eastAsia="ＭＳ ゴシック" w:cs="ＭＳ ゴシック"/>
+          <w:color w:val="008000"/>
+          <w:kern w:val="0"/>
+          <w:sz w:val="19"/>
+          <w:szCs w:val="19"/>
+        </w:rPr>
+        <w:t>--&gt;</w:t>
+      </w:r>
+      <w:proofErr w:type="spellStart"/>
+      <w:r>
+        <w:rPr>
+          <w:rFonts w:ascii="ＭＳ ゴシック" w:eastAsia="ＭＳ ゴシック" w:cs="ＭＳ ゴシック"/>
+          <w:color w:val="008000"/>
+          <w:kern w:val="0"/>
+          <w:sz w:val="19"/>
+          <w:szCs w:val="19"/>
+        </w:rPr>
+        <w:t>InitScale</w:t>
+      </w:r>
+      <w:proofErr w:type="spellEnd"/>
+      <w:r>
+        <w:rPr>
+          <w:rFonts w:ascii="ＭＳ ゴシック" w:eastAsia="ＭＳ ゴシック" w:cs="ＭＳ ゴシック" w:hint="eastAsia"/>
+          <w:color w:val="008000"/>
+          <w:kern w:val="0"/>
+          <w:sz w:val="19"/>
+          <w:szCs w:val="19"/>
+        </w:rPr>
+        <w:t>を実行するのと同じ機能を持つ</w:t>
+      </w:r>
+    </w:p>
+    <w:p>
+      <w:pPr>
+        <w:autoSpaceDE w:val="0"/>
+        <w:autoSpaceDN w:val="0"/>
+        <w:adjustRightInd w:val="0"/>
+        <w:jc w:val="left"/>
+        <w:rPr>
+          <w:rFonts w:ascii="ＭＳ ゴシック" w:eastAsia="ＭＳ ゴシック" w:cs="ＭＳ ゴシック" w:hint="eastAsia"/>
+          <w:color w:val="000000"/>
+          <w:kern w:val="0"/>
+          <w:sz w:val="19"/>
+          <w:szCs w:val="19"/>
+        </w:rPr>
+      </w:pPr>
+      <w:r>
+        <w:rPr>
+          <w:rFonts w:ascii="ＭＳ ゴシック" w:eastAsia="ＭＳ ゴシック" w:cs="ＭＳ ゴシック"/>
+          <w:color w:val="000000"/>
+          <w:kern w:val="0"/>
+          <w:sz w:val="19"/>
+          <w:szCs w:val="19"/>
+        </w:rPr>
+        <w:t xml:space="preserve">　ギザギザする前までUndoを実行してから　"</w:t>
+      </w:r>
+      <w:proofErr w:type="spellStart"/>
+      <w:r>
+        <w:rPr>
+          <w:rFonts w:ascii="ＭＳ ゴシック" w:eastAsia="ＭＳ ゴシック" w:cs="ＭＳ ゴシック"/>
+          <w:color w:val="000000"/>
+          <w:kern w:val="0"/>
+          <w:sz w:val="19"/>
+          <w:szCs w:val="19"/>
+        </w:rPr>
+        <w:t>ScaleAllInit</w:t>
+      </w:r>
+      <w:proofErr w:type="spellEnd"/>
+      <w:r>
+        <w:rPr>
+          <w:rFonts w:ascii="ＭＳ ゴシック" w:eastAsia="ＭＳ ゴシック" w:cs="ＭＳ ゴシック"/>
+          <w:color w:val="000000"/>
+          <w:kern w:val="0"/>
+          <w:sz w:val="19"/>
+          <w:szCs w:val="19"/>
+        </w:rPr>
+        <w:t>(ギザギザしたら押す)"ボタンを押す</w:t>
+      </w:r>
+    </w:p>
+    <w:p>
+      <w:pPr>
+        <w:autoSpaceDE w:val="0"/>
+        <w:autoSpaceDN w:val="0"/>
+        <w:adjustRightInd w:val="0"/>
+        <w:jc w:val="left"/>
+        <w:rPr>
+          <w:rFonts w:ascii="ＭＳ ゴシック" w:eastAsia="ＭＳ ゴシック" w:cs="ＭＳ ゴシック"/>
+          <w:color w:val="000000"/>
+          <w:kern w:val="0"/>
+          <w:sz w:val="19"/>
+          <w:szCs w:val="19"/>
+        </w:rPr>
+      </w:pPr>
+    </w:p>
+    <w:p>
+      <w:pPr>
+        <w:autoSpaceDE w:val="0"/>
+        <w:autoSpaceDN w:val="0"/>
+        <w:adjustRightInd w:val="0"/>
+        <w:jc w:val="left"/>
+        <w:rPr>
+          <w:rFonts w:ascii="ＭＳ ゴシック" w:eastAsia="ＭＳ ゴシック" w:cs="ＭＳ ゴシック"/>
+          <w:color w:val="000000"/>
+          <w:kern w:val="0"/>
+          <w:sz w:val="19"/>
+          <w:szCs w:val="19"/>
+        </w:rPr>
+      </w:pPr>
+      <w:r>
+        <w:rPr>
+          <w:rFonts w:ascii="ＭＳ ゴシック" w:eastAsia="ＭＳ ゴシック" w:cs="ＭＳ ゴシック" w:hint="eastAsia"/>
+          <w:color w:val="008000"/>
+          <w:kern w:val="0"/>
+          <w:sz w:val="19"/>
+          <w:szCs w:val="19"/>
+        </w:rPr>
+        <w:t>対策結果</w:t>
+      </w:r>
+    </w:p>
+    <w:p>
+      <w:pPr>
+        <w:autoSpaceDE w:val="0"/>
+        <w:autoSpaceDN w:val="0"/>
+        <w:adjustRightInd w:val="0"/>
+        <w:jc w:val="left"/>
+        <w:rPr>
+          <w:rFonts w:ascii="ＭＳ ゴシック" w:eastAsia="ＭＳ ゴシック" w:cs="ＭＳ ゴシック"/>
+          <w:color w:val="000000"/>
+          <w:kern w:val="0"/>
+          <w:sz w:val="19"/>
+          <w:szCs w:val="19"/>
+        </w:rPr>
+      </w:pPr>
+      <w:r>
+        <w:rPr>
+          <w:rFonts w:ascii="ＭＳ ゴシック" w:eastAsia="ＭＳ ゴシック" w:cs="ＭＳ ゴシック" w:hint="eastAsia"/>
+          <w:color w:val="008000"/>
+          <w:kern w:val="0"/>
+          <w:sz w:val="19"/>
+          <w:szCs w:val="19"/>
+        </w:rPr>
+        <w:t xml:space="preserve">　</w:t>
+      </w:r>
+      <w:proofErr w:type="spellStart"/>
+      <w:r>
+        <w:rPr>
+          <w:rFonts w:ascii="ＭＳ ゴシック" w:eastAsia="ＭＳ ゴシック" w:cs="ＭＳ ゴシック"/>
+          <w:color w:val="008000"/>
+          <w:kern w:val="0"/>
+          <w:sz w:val="19"/>
+          <w:szCs w:val="19"/>
+        </w:rPr>
+        <w:t>ToolWindow</w:t>
+      </w:r>
+      <w:proofErr w:type="spellEnd"/>
+      <w:r>
+        <w:rPr>
+          <w:rFonts w:ascii="ＭＳ ゴシック" w:eastAsia="ＭＳ ゴシック" w:cs="ＭＳ ゴシック"/>
+          <w:color w:val="008000"/>
+          <w:kern w:val="0"/>
+          <w:sz w:val="19"/>
+          <w:szCs w:val="19"/>
+        </w:rPr>
+        <w:t>--&gt;"</w:t>
+      </w:r>
+      <w:proofErr w:type="spellStart"/>
+      <w:r>
+        <w:rPr>
+          <w:rFonts w:ascii="ＭＳ ゴシック" w:eastAsia="ＭＳ ゴシック" w:cs="ＭＳ ゴシック"/>
+          <w:color w:val="008000"/>
+          <w:kern w:val="0"/>
+          <w:sz w:val="19"/>
+          <w:szCs w:val="19"/>
+        </w:rPr>
+        <w:t>ScaleAllInit</w:t>
+      </w:r>
+      <w:proofErr w:type="spellEnd"/>
+      <w:r>
+        <w:rPr>
+          <w:rFonts w:ascii="ＭＳ ゴシック" w:eastAsia="ＭＳ ゴシック" w:cs="ＭＳ ゴシック"/>
+          <w:color w:val="008000"/>
+          <w:kern w:val="0"/>
+          <w:sz w:val="19"/>
+          <w:szCs w:val="19"/>
+        </w:rPr>
+        <w:t>(</w:t>
+      </w:r>
+      <w:r>
+        <w:rPr>
+          <w:rFonts w:ascii="ＭＳ ゴシック" w:eastAsia="ＭＳ ゴシック" w:cs="ＭＳ ゴシック" w:hint="eastAsia"/>
+          <w:color w:val="008000"/>
+          <w:kern w:val="0"/>
+          <w:sz w:val="19"/>
+          <w:szCs w:val="19"/>
+        </w:rPr>
+        <w:t>ギザギザしたら押す</w:t>
+      </w:r>
+      <w:r>
+        <w:rPr>
+          <w:rFonts w:ascii="ＭＳ ゴシック" w:eastAsia="ＭＳ ゴシック" w:cs="ＭＳ ゴシック"/>
+          <w:color w:val="008000"/>
+          <w:kern w:val="0"/>
+          <w:sz w:val="19"/>
+          <w:szCs w:val="19"/>
+        </w:rPr>
+        <w:t>)"</w:t>
+      </w:r>
+      <w:r>
+        <w:rPr>
+          <w:rFonts w:ascii="ＭＳ ゴシック" w:eastAsia="ＭＳ ゴシック" w:cs="ＭＳ ゴシック" w:hint="eastAsia"/>
+          <w:color w:val="008000"/>
+          <w:kern w:val="0"/>
+          <w:sz w:val="19"/>
+          <w:szCs w:val="19"/>
+        </w:rPr>
+        <w:t>ボタン</w:t>
+      </w:r>
+      <w:r>
+        <w:rPr>
+          <w:rFonts w:ascii="ＭＳ ゴシック" w:eastAsia="ＭＳ ゴシック" w:cs="ＭＳ ゴシック"/>
+          <w:color w:val="008000"/>
+          <w:kern w:val="0"/>
+          <w:sz w:val="19"/>
+          <w:szCs w:val="19"/>
+        </w:rPr>
+        <w:t xml:space="preserve"> </w:t>
+      </w:r>
+      <w:r>
+        <w:rPr>
+          <w:rFonts w:ascii="ＭＳ ゴシック" w:eastAsia="ＭＳ ゴシック" w:cs="ＭＳ ゴシック" w:hint="eastAsia"/>
+          <w:color w:val="008000"/>
+          <w:kern w:val="0"/>
+          <w:sz w:val="19"/>
+          <w:szCs w:val="19"/>
+        </w:rPr>
+        <w:t>により　グラフのギザギザの件は解決</w:t>
+      </w:r>
+    </w:p>
+    <w:p/>
+    <w:p/>
+    <w:p/>
+    <w:p>
+      <w:r>
+        <w:rPr>
+          <w:rFonts w:hint="eastAsia"/>
+        </w:rPr>
+        <w:t>/</w:t>
+      </w:r>
+      <w:r>
+        <w:t>/#################################</w:t>
+      </w:r>
+    </w:p>
+    <w:p>
+      <w:r>
+        <w:rPr>
+          <w:rFonts w:hint="eastAsia"/>
+        </w:rPr>
+        <w:t>以下は根本的対策がなされる前の古い情報</w:t>
+      </w:r>
+    </w:p>
+    <w:p>
+      <w:r>
+        <w:rPr>
+          <w:rFonts w:hint="eastAsia"/>
+        </w:rPr>
+        <w:t>/</w:t>
+      </w:r>
+      <w:r>
+        <w:t>/#################################</w:t>
+      </w:r>
+    </w:p>
+    <w:p/>
+    <w:p>
+      <w:r>
         <w:rPr>
           <w:rFonts w:hint="eastAsia"/>
         </w:rPr>
@@ -62,6 +941,7 @@
         <w:rPr>
           <w:rFonts w:hint="eastAsia"/>
         </w:rPr>
+        <w:lastRenderedPageBreak/>
         <w:t>コツとしては</w:t>
       </w:r>
     </w:p>
@@ -141,11 +1021,6 @@
       </w:r>
     </w:p>
     <w:p>
-      <w:pPr>
-        <w:rPr>
-          <w:rFonts w:hint="eastAsia"/>
-        </w:rPr>
-      </w:pPr>
       <w:r>
         <w:rPr>
           <w:rFonts w:hint="eastAsia"/>
@@ -162,11 +1037,6 @@
       </w:r>
     </w:p>
     <w:p>
-      <w:pPr>
-        <w:rPr>
-          <w:rFonts w:hint="eastAsia"/>
-        </w:rPr>
-      </w:pPr>
       <w:r>
         <w:rPr>
           <w:rFonts w:hint="eastAsia"/>
@@ -174,13 +1044,7 @@
         <w:t>平滑化は何度も実行するとそれだけ効果がある</w:t>
       </w:r>
     </w:p>
-    <w:p>
-      <w:pPr>
-        <w:rPr>
-          <w:rFonts w:hint="eastAsia"/>
-        </w:rPr>
-      </w:pPr>
-    </w:p>
+    <w:p/>
     <w:sectPr>
       <w:pgSz w:w="11906" w:h="16838"/>
       <w:pgMar w:top="1985" w:right="1701" w:bottom="1701" w:left="1701" w:header="851" w:footer="992" w:gutter="0"/>
@@ -683,6 +1547,7 @@
   <w:style w:type="paragraph" w:default="1" w:styleId="a">
     <w:name w:val="Normal"/>
     <w:qFormat/>
+    <w:rsid w:val="00B17D44"/>
     <w:pPr>
       <w:widowControl w:val="0"/>
       <w:jc w:val="both"/>

</xml_diff>